<commit_message>
files: Fixed resume DOCX/PDF color issue, removed DOCX download link.
</commit_message>
<xml_diff>
--- a/files/Max-Rodriguez.docx
+++ b/files/Max-Rodriguez.docx
@@ -53,6 +53,9 @@
               <w:pStyle w:val="Subtitle"/>
             </w:pPr>
             <w:r>
+              <w:rPr>
+                <w:color w:val="FFFFFF" w:themeColor="background1"/>
+              </w:rPr>
               <w:t>rodriguez</w:t>
             </w:r>
           </w:p>
@@ -157,6 +160,9 @@
               <w:outlineLvl w:val="3"/>
             </w:pPr>
             <w:r>
+              <w:rPr>
+                <w:color w:val="FFFFFF" w:themeColor="background1"/>
+              </w:rPr>
               <w:t>Web Developer</w:t>
             </w:r>
           </w:p>
@@ -217,6 +223,9 @@
               <w:outlineLvl w:val="4"/>
             </w:pPr>
             <w:r>
+              <w:rPr>
+                <w:color w:val="FFFFFF" w:themeColor="background1"/>
+              </w:rPr>
               <w:t>Information Technology</w:t>
             </w:r>
           </w:p>
@@ -238,6 +247,9 @@
             </w:pPr>
             <w:sdt>
               <w:sdtPr>
+                <w:rPr>
+                  <w:color w:val="auto"/>
+                </w:rPr>
                 <w:id w:val="-1357266435"/>
                 <w:placeholder>
                   <w:docPart w:val="3BD4031A456D44D5ABBDF0A81C7150E0"/>
@@ -246,6 +258,7 @@
                 <w:showingPlcHdr/>
                 <w15:appearance w15:val="hidden"/>
               </w:sdtPr>
+              <w:sdtEndPr/>
               <w:sdtContent>
                 <w:r>
                   <w:t>PROFILE</w:t>
@@ -294,6 +307,9 @@
             </w:pPr>
             <w:sdt>
               <w:sdtPr>
+                <w:rPr>
+                  <w:color w:val="auto"/>
+                </w:rPr>
                 <w:id w:val="-797608129"/>
                 <w:placeholder>
                   <w:docPart w:val="84A0B9D8CB6D40B89433839319E34ACA"/>
@@ -302,6 +318,7 @@
                 <w:showingPlcHdr/>
                 <w15:appearance w15:val="hidden"/>
               </w:sdtPr>
+              <w:sdtEndPr/>
               <w:sdtContent>
                 <w:r>
                   <w:t>CONTACT</w:t>
@@ -324,42 +341,42 @@
           <w:p>
             <w:pPr>
               <w:rPr>
-                <w:color w:val="E6E6E6" w:themeColor="accent4"/>
+                <w:color w:val="595959" w:themeColor="text1" w:themeTint="A6"/>
               </w:rPr>
             </w:pPr>
             <w:r>
               <w:rPr>
-                <w:color w:val="E6E6E6" w:themeColor="accent4"/>
+                <w:color w:val="595959" w:themeColor="text1" w:themeTint="A6"/>
               </w:rPr>
               <w:t>Highly focus</w:t>
             </w:r>
             <w:r>
               <w:rPr>
-                <w:color w:val="E6E6E6" w:themeColor="accent4"/>
+                <w:color w:val="595959" w:themeColor="text1" w:themeTint="A6"/>
               </w:rPr>
               <w:t>ed</w:t>
             </w:r>
             <w:r>
               <w:rPr>
-                <w:color w:val="E6E6E6" w:themeColor="accent4"/>
+                <w:color w:val="595959" w:themeColor="text1" w:themeTint="A6"/>
               </w:rPr>
               <w:t xml:space="preserve"> individual with deep interest on engineering, technology and science. </w:t>
             </w:r>
             <w:r>
               <w:rPr>
-                <w:color w:val="E6E6E6" w:themeColor="accent4"/>
+                <w:color w:val="595959" w:themeColor="text1" w:themeTint="A6"/>
               </w:rPr>
               <w:t xml:space="preserve">Have been exposed to IT since a very young age and enjoy contributing to </w:t>
             </w:r>
             <w:r>
               <w:rPr>
-                <w:color w:val="E6E6E6" w:themeColor="accent4"/>
+                <w:color w:val="595959" w:themeColor="text1" w:themeTint="A6"/>
               </w:rPr>
               <w:t>Open-Source</w:t>
             </w:r>
             <w:r>
               <w:rPr>
-                <w:color w:val="E6E6E6" w:themeColor="accent4"/>
+                <w:color w:val="595959" w:themeColor="text1" w:themeTint="A6"/>
               </w:rPr>
               <w:t xml:space="preserve"> projects.</w:t>
             </w:r>
@@ -367,38 +384,38 @@
           <w:p>
             <w:pPr>
               <w:rPr>
-                <w:color w:val="E6E6E6" w:themeColor="accent4"/>
+                <w:color w:val="595959" w:themeColor="text1" w:themeTint="A6"/>
               </w:rPr>
             </w:pPr>
           </w:p>
           <w:p>
             <w:r>
               <w:rPr>
-                <w:color w:val="E6E6E6" w:themeColor="accent4"/>
+                <w:color w:val="595959" w:themeColor="text1" w:themeTint="A6"/>
               </w:rPr>
               <w:t xml:space="preserve">Looking to achieve an </w:t>
             </w:r>
             <w:r>
               <w:rPr>
-                <w:color w:val="E6E6E6" w:themeColor="accent4"/>
+                <w:color w:val="595959" w:themeColor="text1" w:themeTint="A6"/>
               </w:rPr>
               <w:t>associate degree</w:t>
             </w:r>
             <w:r>
               <w:rPr>
-                <w:color w:val="E6E6E6" w:themeColor="accent4"/>
+                <w:color w:val="595959" w:themeColor="text1" w:themeTint="A6"/>
               </w:rPr>
               <w:t xml:space="preserve"> </w:t>
             </w:r>
             <w:r>
               <w:rPr>
-                <w:color w:val="E6E6E6" w:themeColor="accent4"/>
+                <w:color w:val="595959" w:themeColor="text1" w:themeTint="A6"/>
               </w:rPr>
               <w:t>in</w:t>
             </w:r>
             <w:r>
               <w:rPr>
-                <w:color w:val="E6E6E6" w:themeColor="accent4"/>
+                <w:color w:val="595959" w:themeColor="text1" w:themeTint="A6"/>
               </w:rPr>
               <w:t xml:space="preserve"> Computer Programing and Systems Analysis after graduating High School.</w:t>
             </w:r>
@@ -807,6 +824,7 @@
                 <w:showingPlcHdr/>
                 <w15:appearance w15:val="hidden"/>
               </w:sdtPr>
+              <w:sdtEndPr/>
               <w:sdtContent>
                 <w:r>
                   <w:t>EXPERIENCE</w:t>
@@ -863,6 +881,7 @@
                 <w:showingPlcHdr/>
                 <w15:appearance w15:val="hidden"/>
               </w:sdtPr>
+              <w:sdtEndPr/>
               <w:sdtContent>
                 <w:r>
                   <w:t>SKILLS</w:t>
@@ -888,13 +907,13 @@
               <w:pStyle w:val="Heading2"/>
               <w:outlineLvl w:val="1"/>
               <w:rPr>
-                <w:color w:val="E6E6E6" w:themeColor="accent4"/>
+                <w:color w:val="595959" w:themeColor="text1" w:themeTint="A6"/>
                 <w:szCs w:val="28"/>
               </w:rPr>
             </w:pPr>
             <w:r>
               <w:rPr>
-                <w:color w:val="E6E6E6" w:themeColor="accent4"/>
+                <w:color w:val="595959" w:themeColor="text1" w:themeTint="A6"/>
                 <w:szCs w:val="28"/>
               </w:rPr>
               <w:t>Open-Source Web API Implementation Project</w:t>
@@ -911,37 +930,37 @@
           <w:p>
             <w:r>
               <w:rPr>
-                <w:color w:val="E6E6E6" w:themeColor="accent4"/>
+                <w:color w:val="595959" w:themeColor="text1" w:themeTint="A6"/>
               </w:rPr>
               <w:t xml:space="preserve">Between May and June of 2022, I built an </w:t>
             </w:r>
             <w:r>
               <w:rPr>
-                <w:color w:val="E6E6E6" w:themeColor="accent4"/>
+                <w:color w:val="595959" w:themeColor="text1" w:themeTint="A6"/>
               </w:rPr>
               <w:t>open-source</w:t>
             </w:r>
             <w:r>
               <w:rPr>
-                <w:color w:val="E6E6E6" w:themeColor="accent4"/>
+                <w:color w:val="595959" w:themeColor="text1" w:themeTint="A6"/>
               </w:rPr>
               <w:t xml:space="preserve"> project that documented and provided a tool that implemented the private Web API and Streaming API for the Poparazzi social media</w:t>
             </w:r>
             <w:r>
               <w:rPr>
-                <w:color w:val="E6E6E6" w:themeColor="accent4"/>
+                <w:color w:val="595959" w:themeColor="text1" w:themeTint="A6"/>
               </w:rPr>
               <w:t xml:space="preserve"> platfor</w:t>
             </w:r>
             <w:r>
               <w:rPr>
-                <w:color w:val="E6E6E6" w:themeColor="accent4"/>
+                <w:color w:val="595959" w:themeColor="text1" w:themeTint="A6"/>
               </w:rPr>
               <w:t>m</w:t>
             </w:r>
             <w:r>
               <w:rPr>
-                <w:color w:val="E6E6E6" w:themeColor="accent4"/>
+                <w:color w:val="595959" w:themeColor="text1" w:themeTint="A6"/>
               </w:rPr>
               <w:t>.</w:t>
             </w:r>
@@ -1161,12 +1180,12 @@
               <w:pStyle w:val="Heading2"/>
               <w:outlineLvl w:val="1"/>
               <w:rPr>
-                <w:color w:val="E6E6E6" w:themeColor="accent4"/>
+                <w:color w:val="595959" w:themeColor="text1" w:themeTint="A6"/>
               </w:rPr>
             </w:pPr>
             <w:r>
               <w:rPr>
-                <w:color w:val="E6E6E6" w:themeColor="accent4"/>
+                <w:color w:val="595959" w:themeColor="text1" w:themeTint="A6"/>
               </w:rPr>
               <w:t>Garmin Watch Application</w:t>
             </w:r>
@@ -1182,66 +1201,66 @@
           <w:p>
             <w:pPr>
               <w:rPr>
-                <w:color w:val="E6E6E6" w:themeColor="accent4"/>
+                <w:color w:val="595959" w:themeColor="text1" w:themeTint="A6"/>
               </w:rPr>
             </w:pPr>
             <w:r>
               <w:rPr>
-                <w:color w:val="E6E6E6" w:themeColor="accent4"/>
+                <w:color w:val="595959" w:themeColor="text1" w:themeTint="A6"/>
               </w:rPr>
               <w:t xml:space="preserve">In </w:t>
             </w:r>
             <w:r>
               <w:rPr>
-                <w:color w:val="E6E6E6" w:themeColor="accent4"/>
+                <w:color w:val="595959" w:themeColor="text1" w:themeTint="A6"/>
               </w:rPr>
               <w:t>Fall</w:t>
             </w:r>
             <w:r>
               <w:rPr>
-                <w:color w:val="E6E6E6" w:themeColor="accent4"/>
+                <w:color w:val="595959" w:themeColor="text1" w:themeTint="A6"/>
               </w:rPr>
               <w:t xml:space="preserve"> of 2021, I published my first mobile application for the Garmin watch family on the Garmin IQ store. </w:t>
             </w:r>
             <w:r>
               <w:rPr>
-                <w:color w:val="E6E6E6" w:themeColor="accent4"/>
+                <w:color w:val="595959" w:themeColor="text1" w:themeTint="A6"/>
               </w:rPr>
               <w:t>This watch face display</w:t>
             </w:r>
             <w:r>
               <w:rPr>
-                <w:color w:val="E6E6E6" w:themeColor="accent4"/>
+                <w:color w:val="595959" w:themeColor="text1" w:themeTint="A6"/>
               </w:rPr>
               <w:t xml:space="preserve"> app</w:t>
             </w:r>
             <w:r>
               <w:rPr>
-                <w:color w:val="E6E6E6" w:themeColor="accent4"/>
+                <w:color w:val="595959" w:themeColor="text1" w:themeTint="A6"/>
               </w:rPr>
               <w:t xml:space="preserve"> has </w:t>
             </w:r>
             <w:r>
               <w:rPr>
-                <w:color w:val="E6E6E6" w:themeColor="accent4"/>
+                <w:color w:val="595959" w:themeColor="text1" w:themeTint="A6"/>
               </w:rPr>
               <w:t xml:space="preserve">around </w:t>
             </w:r>
             <w:r>
               <w:rPr>
-                <w:color w:val="E6E6E6" w:themeColor="accent4"/>
+                <w:color w:val="595959" w:themeColor="text1" w:themeTint="A6"/>
               </w:rPr>
               <w:t>8,500 downloads</w:t>
             </w:r>
             <w:r>
               <w:rPr>
-                <w:color w:val="E6E6E6" w:themeColor="accent4"/>
+                <w:color w:val="595959" w:themeColor="text1" w:themeTint="A6"/>
               </w:rPr>
               <w:t xml:space="preserve"> on th</w:t>
             </w:r>
             <w:r>
               <w:rPr>
-                <w:color w:val="E6E6E6" w:themeColor="accent4"/>
+                <w:color w:val="595959" w:themeColor="text1" w:themeTint="A6"/>
               </w:rPr>
               <w:t>e Garmin IQ store.</w:t>
             </w:r>
@@ -1370,6 +1389,7 @@
                 <w:showingPlcHdr/>
                 <w15:appearance w15:val="hidden"/>
               </w:sdtPr>
+              <w:sdtEndPr/>
               <w:sdtContent>
                 <w:r>
                   <w:t>EDUCATION</w:t>
@@ -1399,14 +1419,14 @@
                 <w:rStyle w:val="Heading4Char"/>
                 <w:bCs/>
                 <w:iCs w:val="0"/>
-                <w:color w:val="E6E6E6" w:themeColor="accent4"/>
+                <w:color w:val="595959" w:themeColor="text1" w:themeTint="A6"/>
               </w:rPr>
             </w:pPr>
             <w:r>
               <w:rPr>
                 <w:bCs/>
                 <w:iCs/>
-                <w:color w:val="E6E6E6" w:themeColor="accent4"/>
+                <w:color w:val="595959" w:themeColor="text1" w:themeTint="A6"/>
               </w:rPr>
               <w:t>Social Media Twitter Bot</w:t>
             </w:r>
@@ -1427,49 +1447,49 @@
             </w:pPr>
             <w:r>
               <w:rPr>
-                <w:color w:val="E6E6E6" w:themeColor="accent4"/>
+                <w:color w:val="595959" w:themeColor="text1" w:themeTint="A6"/>
               </w:rPr>
               <w:t xml:space="preserve">In June of 2020, I </w:t>
             </w:r>
             <w:r>
               <w:rPr>
-                <w:color w:val="E6E6E6" w:themeColor="accent4"/>
+                <w:color w:val="595959" w:themeColor="text1" w:themeTint="A6"/>
               </w:rPr>
               <w:t>built an automation for the Twitter social media platform using the Python language and an open-source Python module for using the Twitter media API.</w:t>
             </w:r>
             <w:r>
               <w:rPr>
-                <w:color w:val="E6E6E6" w:themeColor="accent4"/>
+                <w:color w:val="595959" w:themeColor="text1" w:themeTint="A6"/>
               </w:rPr>
               <w:t xml:space="preserve"> The bot would post updates from a</w:t>
             </w:r>
             <w:r>
               <w:rPr>
-                <w:color w:val="E6E6E6" w:themeColor="accent4"/>
+                <w:color w:val="595959" w:themeColor="text1" w:themeTint="A6"/>
               </w:rPr>
               <w:t>n online game</w:t>
             </w:r>
             <w:r>
               <w:rPr>
-                <w:color w:val="E6E6E6" w:themeColor="accent4"/>
+                <w:color w:val="595959" w:themeColor="text1" w:themeTint="A6"/>
               </w:rPr>
               <w:t xml:space="preserve"> Rest API endpoint available at https://</w:t>
             </w:r>
             <w:r>
               <w:rPr>
-                <w:color w:val="E6E6E6" w:themeColor="accent4"/>
+                <w:color w:val="595959" w:themeColor="text1" w:themeTint="A6"/>
               </w:rPr>
               <w:t>www.</w:t>
             </w:r>
             <w:r>
               <w:rPr>
-                <w:color w:val="E6E6E6" w:themeColor="accent4"/>
+                <w:color w:val="595959" w:themeColor="text1" w:themeTint="A6"/>
               </w:rPr>
               <w:t>toontownrewritten.com/api/sillymeter.</w:t>
             </w:r>
             <w:r>
               <w:rPr>
-                <w:color w:val="E6E6E6" w:themeColor="accent4"/>
+                <w:color w:val="595959" w:themeColor="text1" w:themeTint="A6"/>
               </w:rPr>
               <w:t xml:space="preserve"> </w:t>
             </w:r>
@@ -1671,13 +1691,7 @@
               </w:rPr>
             </w:pPr>
             <w:r>
-              <w:t>2022</w:t>
-            </w:r>
-            <w:r>
-              <w:t>-</w:t>
-            </w:r>
-            <w:r>
-              <w:t>present</w:t>
+              <w:t>2022-present</w:t>
             </w:r>
           </w:p>
           <w:p>
@@ -4183,6 +4197,8 @@
   <w:rsids>
     <w:rsidRoot w:val="00231758"/>
     <w:rsid w:val="00231758"/>
+    <w:rsid w:val="00365D23"/>
+    <w:rsid w:val="008D4CF7"/>
     <w:rsid w:val="00A27029"/>
   </w:rsids>
   <m:mathPr>
@@ -4677,18 +4693,6 @@
     <w:semiHidden/>
     <w:unhideWhenUsed/>
   </w:style>
-  <w:style w:type="paragraph" w:customStyle="1" w:styleId="0DC813F07CC7433FB8BB231DD68C9578">
-    <w:name w:val="0DC813F07CC7433FB8BB231DD68C9578"/>
-  </w:style>
-  <w:style w:type="paragraph" w:customStyle="1" w:styleId="603329BE30F547CF9AE430BEB342D542">
-    <w:name w:val="603329BE30F547CF9AE430BEB342D542"/>
-  </w:style>
-  <w:style w:type="paragraph" w:customStyle="1" w:styleId="4EA323A485934D32B080E7FEA8A00C88">
-    <w:name w:val="4EA323A485934D32B080E7FEA8A00C88"/>
-  </w:style>
-  <w:style w:type="paragraph" w:customStyle="1" w:styleId="1C5CA52A85EC49BEA4AA48342C30ED73">
-    <w:name w:val="1C5CA52A85EC49BEA4AA48342C30ED73"/>
-  </w:style>
   <w:style w:type="character" w:customStyle="1" w:styleId="Heading3Char">
     <w:name w:val="Heading 3 Char"/>
     <w:basedOn w:val="DefaultParagraphFont"/>
@@ -4700,45 +4704,6 @@
       <w:sz w:val="28"/>
       <w:szCs w:val="24"/>
     </w:rPr>
-  </w:style>
-  <w:style w:type="paragraph" w:customStyle="1" w:styleId="39B57B93B1404D4E9B00F0AF917E6336">
-    <w:name w:val="39B57B93B1404D4E9B00F0AF917E6336"/>
-  </w:style>
-  <w:style w:type="paragraph" w:customStyle="1" w:styleId="919077B8C73C466AAD2214264256945B">
-    <w:name w:val="919077B8C73C466AAD2214264256945B"/>
-  </w:style>
-  <w:style w:type="paragraph" w:customStyle="1" w:styleId="D3FD7CE35B934260BECB9468198C16F7">
-    <w:name w:val="D3FD7CE35B934260BECB9468198C16F7"/>
-  </w:style>
-  <w:style w:type="paragraph" w:customStyle="1" w:styleId="A2FB5857DC3E4B1F8911825675E6A19E">
-    <w:name w:val="A2FB5857DC3E4B1F8911825675E6A19E"/>
-  </w:style>
-  <w:style w:type="paragraph" w:customStyle="1" w:styleId="B7484462968E4BDBA2FE8005E3D84811">
-    <w:name w:val="B7484462968E4BDBA2FE8005E3D84811"/>
-  </w:style>
-  <w:style w:type="paragraph" w:customStyle="1" w:styleId="E531837CC8BF4EFB9372A0BC8289DAB6">
-    <w:name w:val="E531837CC8BF4EFB9372A0BC8289DAB6"/>
-  </w:style>
-  <w:style w:type="paragraph" w:customStyle="1" w:styleId="053D933A250E47429E2A5666ECE86836">
-    <w:name w:val="053D933A250E47429E2A5666ECE86836"/>
-  </w:style>
-  <w:style w:type="paragraph" w:customStyle="1" w:styleId="558E864B04714C1D9BE72FBB8695E1A2">
-    <w:name w:val="558E864B04714C1D9BE72FBB8695E1A2"/>
-  </w:style>
-  <w:style w:type="paragraph" w:customStyle="1" w:styleId="DA101C18AA704418851228B0605E5E62">
-    <w:name w:val="DA101C18AA704418851228B0605E5E62"/>
-  </w:style>
-  <w:style w:type="paragraph" w:customStyle="1" w:styleId="A8D146CAAE4346C0A4B7ABDA5F1DDFCF">
-    <w:name w:val="A8D146CAAE4346C0A4B7ABDA5F1DDFCF"/>
-  </w:style>
-  <w:style w:type="paragraph" w:customStyle="1" w:styleId="0AA86C8AF83C468095DD64A271FB2A20">
-    <w:name w:val="0AA86C8AF83C468095DD64A271FB2A20"/>
-  </w:style>
-  <w:style w:type="paragraph" w:customStyle="1" w:styleId="00796FDF88184DDFB1EF9118F5624A74">
-    <w:name w:val="00796FDF88184DDFB1EF9118F5624A74"/>
-  </w:style>
-  <w:style w:type="paragraph" w:customStyle="1" w:styleId="73BC0CBE82044C31836B7F7A31613043">
-    <w:name w:val="73BC0CBE82044C31836B7F7A31613043"/>
   </w:style>
   <w:style w:type="paragraph" w:styleId="ListBullet">
     <w:name w:val="List Bullet"/>
@@ -4852,9 +4817,6 @@
       <w:szCs w:val="18"/>
     </w:rPr>
   </w:style>
-  <w:style w:type="paragraph" w:customStyle="1" w:styleId="B8C746FEB3D347908F28E4DA807A9617">
-    <w:name w:val="B8C746FEB3D347908F28E4DA807A9617"/>
-  </w:style>
   <w:style w:type="character" w:customStyle="1" w:styleId="Heading4Char">
     <w:name w:val="Heading 4 Char"/>
     <w:basedOn w:val="DefaultParagraphFont"/>
@@ -4869,30 +4831,6 @@
       <w:sz w:val="28"/>
       <w:szCs w:val="18"/>
     </w:rPr>
-  </w:style>
-  <w:style w:type="paragraph" w:customStyle="1" w:styleId="87FF7F8F7C51478E9A378B7011D23DA9">
-    <w:name w:val="87FF7F8F7C51478E9A378B7011D23DA9"/>
-  </w:style>
-  <w:style w:type="paragraph" w:customStyle="1" w:styleId="3EC283F5D07D4847980103DB49360F77">
-    <w:name w:val="3EC283F5D07D4847980103DB49360F77"/>
-  </w:style>
-  <w:style w:type="paragraph" w:customStyle="1" w:styleId="2E1C8772F4444E0F9F965062BE6B087A">
-    <w:name w:val="2E1C8772F4444E0F9F965062BE6B087A"/>
-  </w:style>
-  <w:style w:type="paragraph" w:customStyle="1" w:styleId="96C3664497F34B4CA25F07E7F3DD7EF4">
-    <w:name w:val="96C3664497F34B4CA25F07E7F3DD7EF4"/>
-  </w:style>
-  <w:style w:type="paragraph" w:customStyle="1" w:styleId="C11C8866F0424BD6B311D3C438D7B707">
-    <w:name w:val="C11C8866F0424BD6B311D3C438D7B707"/>
-  </w:style>
-  <w:style w:type="paragraph" w:customStyle="1" w:styleId="2D6EB5E74C0E41C99F972ECC604EC043">
-    <w:name w:val="2D6EB5E74C0E41C99F972ECC604EC043"/>
-  </w:style>
-  <w:style w:type="paragraph" w:customStyle="1" w:styleId="A58605E69CF44E79B01A9006661565A7">
-    <w:name w:val="A58605E69CF44E79B01A9006661565A7"/>
-  </w:style>
-  <w:style w:type="paragraph" w:customStyle="1" w:styleId="CE08FB729A734728BE34C7164BE172B8">
-    <w:name w:val="CE08FB729A734728BE34C7164BE172B8"/>
   </w:style>
   <w:style w:type="paragraph" w:styleId="Date">
     <w:name w:val="Date"/>
@@ -4925,81 +4863,6 @@
       <w:szCs w:val="18"/>
     </w:rPr>
   </w:style>
-  <w:style w:type="paragraph" w:customStyle="1" w:styleId="DC88F34E5A9740A69B31139057E13C3A">
-    <w:name w:val="DC88F34E5A9740A69B31139057E13C3A"/>
-  </w:style>
-  <w:style w:type="paragraph" w:customStyle="1" w:styleId="1AC6AE3EAF1F432BB8AF56AEB463FE44">
-    <w:name w:val="1AC6AE3EAF1F432BB8AF56AEB463FE44"/>
-  </w:style>
-  <w:style w:type="paragraph" w:customStyle="1" w:styleId="85B3E19B497F41159543008B2C2B1B94">
-    <w:name w:val="85B3E19B497F41159543008B2C2B1B94"/>
-  </w:style>
-  <w:style w:type="paragraph" w:customStyle="1" w:styleId="1F8ABCF05C2342D89509E65BDB26C0ED">
-    <w:name w:val="1F8ABCF05C2342D89509E65BDB26C0ED"/>
-  </w:style>
-  <w:style w:type="paragraph" w:customStyle="1" w:styleId="61EC91485BA9449FAEE10BDA5FC5CD8A">
-    <w:name w:val="61EC91485BA9449FAEE10BDA5FC5CD8A"/>
-  </w:style>
-  <w:style w:type="paragraph" w:customStyle="1" w:styleId="D43125E5B2734677B072E150A30CF674">
-    <w:name w:val="D43125E5B2734677B072E150A30CF674"/>
-    <w:rsid w:val="00231758"/>
-  </w:style>
-  <w:style w:type="paragraph" w:customStyle="1" w:styleId="BF9BBE0CFD4A42B88EAEEF2259F8A870">
-    <w:name w:val="BF9BBE0CFD4A42B88EAEEF2259F8A870"/>
-    <w:rsid w:val="00231758"/>
-  </w:style>
-  <w:style w:type="paragraph" w:customStyle="1" w:styleId="F71E6D3C0F94486A8920F2E073A9AB0E">
-    <w:name w:val="F71E6D3C0F94486A8920F2E073A9AB0E"/>
-    <w:rsid w:val="00231758"/>
-  </w:style>
-  <w:style w:type="paragraph" w:customStyle="1" w:styleId="2F34FCE3732347E0B9278CCA5B3086EE">
-    <w:name w:val="2F34FCE3732347E0B9278CCA5B3086EE"/>
-    <w:rsid w:val="00231758"/>
-  </w:style>
-  <w:style w:type="paragraph" w:customStyle="1" w:styleId="AE5CF7C36A00472595B04CF730AEF99A">
-    <w:name w:val="AE5CF7C36A00472595B04CF730AEF99A"/>
-    <w:rsid w:val="00231758"/>
-  </w:style>
-  <w:style w:type="paragraph" w:customStyle="1" w:styleId="E497034130164A5F9AC2E8196AB57850">
-    <w:name w:val="E497034130164A5F9AC2E8196AB57850"/>
-    <w:rsid w:val="00231758"/>
-  </w:style>
-  <w:style w:type="paragraph" w:customStyle="1" w:styleId="669658D32C7D464C876A1926919C77A5">
-    <w:name w:val="669658D32C7D464C876A1926919C77A5"/>
-    <w:rsid w:val="00231758"/>
-  </w:style>
-  <w:style w:type="paragraph" w:customStyle="1" w:styleId="9B9627FCC219418B8F37BD6A71DD4123">
-    <w:name w:val="9B9627FCC219418B8F37BD6A71DD4123"/>
-    <w:rsid w:val="00231758"/>
-  </w:style>
-  <w:style w:type="paragraph" w:customStyle="1" w:styleId="760BE26686C24101979B4F079F127412">
-    <w:name w:val="760BE26686C24101979B4F079F127412"/>
-    <w:rsid w:val="00231758"/>
-  </w:style>
-  <w:style w:type="paragraph" w:customStyle="1" w:styleId="3C67086236BA4A1883AB602F7C45E618">
-    <w:name w:val="3C67086236BA4A1883AB602F7C45E618"/>
-    <w:rsid w:val="00231758"/>
-  </w:style>
-  <w:style w:type="paragraph" w:customStyle="1" w:styleId="68DA21D17BAB4DC0860A7A6CC8BBF4B8">
-    <w:name w:val="68DA21D17BAB4DC0860A7A6CC8BBF4B8"/>
-    <w:rsid w:val="00231758"/>
-  </w:style>
-  <w:style w:type="paragraph" w:customStyle="1" w:styleId="FB1E8B57D92246719D37B69B1F902680">
-    <w:name w:val="FB1E8B57D92246719D37B69B1F902680"/>
-    <w:rsid w:val="00231758"/>
-  </w:style>
-  <w:style w:type="paragraph" w:customStyle="1" w:styleId="06F59DA627314A06B5FB010D3982A5BF">
-    <w:name w:val="06F59DA627314A06B5FB010D3982A5BF"/>
-    <w:rsid w:val="00231758"/>
-  </w:style>
-  <w:style w:type="paragraph" w:customStyle="1" w:styleId="D1AD5BB874A74E178B81288C20AF45EC">
-    <w:name w:val="D1AD5BB874A74E178B81288C20AF45EC"/>
-    <w:rsid w:val="00231758"/>
-  </w:style>
-  <w:style w:type="paragraph" w:customStyle="1" w:styleId="EAA14F23A0284F0C8705A5BD4FC4F075">
-    <w:name w:val="EAA14F23A0284F0C8705A5BD4FC4F075"/>
-    <w:rsid w:val="00231758"/>
-  </w:style>
   <w:style w:type="paragraph" w:customStyle="1" w:styleId="3BD4031A456D44D5ABBDF0A81C7150E0">
     <w:name w:val="3BD4031A456D44D5ABBDF0A81C7150E0"/>
     <w:rsid w:val="00231758"/>
@@ -5008,10 +4871,6 @@
     <w:name w:val="84A0B9D8CB6D40B89433839319E34ACA"/>
     <w:rsid w:val="00231758"/>
   </w:style>
-  <w:style w:type="paragraph" w:customStyle="1" w:styleId="BA9608A9D2CF47F0A5C0734B7A3C9C54">
-    <w:name w:val="BA9608A9D2CF47F0A5C0734B7A3C9C54"/>
-    <w:rsid w:val="00231758"/>
-  </w:style>
   <w:style w:type="paragraph" w:customStyle="1" w:styleId="AD160B20001C45229203900490C640D0">
     <w:name w:val="AD160B20001C45229203900490C640D0"/>
     <w:rsid w:val="00231758"/>
@@ -5020,164 +4879,8 @@
     <w:name w:val="682906F3CE9F4E428B68A1E6D5DF7BE0"/>
     <w:rsid w:val="00231758"/>
   </w:style>
-  <w:style w:type="paragraph" w:customStyle="1" w:styleId="9A2F2206F75A4415966FA79FB9AC0594">
-    <w:name w:val="9A2F2206F75A4415966FA79FB9AC0594"/>
-    <w:rsid w:val="00231758"/>
-  </w:style>
-  <w:style w:type="paragraph" w:customStyle="1" w:styleId="27089C1E38F44C18BA7B6F856032FE88">
-    <w:name w:val="27089C1E38F44C18BA7B6F856032FE88"/>
-    <w:rsid w:val="00231758"/>
-  </w:style>
-  <w:style w:type="paragraph" w:customStyle="1" w:styleId="359F65193EAA42019ACB6546F5AFCBD8">
-    <w:name w:val="359F65193EAA42019ACB6546F5AFCBD8"/>
-    <w:rsid w:val="00231758"/>
-  </w:style>
-  <w:style w:type="paragraph" w:customStyle="1" w:styleId="88BB37CCE483469DB19D140C4DBAE0A7">
-    <w:name w:val="88BB37CCE483469DB19D140C4DBAE0A7"/>
-    <w:rsid w:val="00231758"/>
-  </w:style>
-  <w:style w:type="paragraph" w:customStyle="1" w:styleId="62969CEB09A54F8CAD99E907313CE92C">
-    <w:name w:val="62969CEB09A54F8CAD99E907313CE92C"/>
-    <w:rsid w:val="00231758"/>
-  </w:style>
-  <w:style w:type="paragraph" w:customStyle="1" w:styleId="8C81B076F0044A3D9F48420BF774E193">
-    <w:name w:val="8C81B076F0044A3D9F48420BF774E193"/>
-    <w:rsid w:val="00231758"/>
-  </w:style>
   <w:style w:type="paragraph" w:customStyle="1" w:styleId="E702BD91ED39463093F9C32CBBDD1CEF">
     <w:name w:val="E702BD91ED39463093F9C32CBBDD1CEF"/>
-    <w:rsid w:val="00231758"/>
-  </w:style>
-  <w:style w:type="paragraph" w:customStyle="1" w:styleId="E8196C25298049499071537A35EC87D2">
-    <w:name w:val="E8196C25298049499071537A35EC87D2"/>
-    <w:rsid w:val="00231758"/>
-  </w:style>
-  <w:style w:type="paragraph" w:customStyle="1" w:styleId="929D5D21EA6E48EF89C6ACB9B4F42972">
-    <w:name w:val="929D5D21EA6E48EF89C6ACB9B4F42972"/>
-    <w:rsid w:val="00231758"/>
-  </w:style>
-  <w:style w:type="paragraph" w:customStyle="1" w:styleId="3B3A5D7C36D1465FA926E18223A82007">
-    <w:name w:val="3B3A5D7C36D1465FA926E18223A82007"/>
-    <w:rsid w:val="00231758"/>
-  </w:style>
-  <w:style w:type="paragraph" w:customStyle="1" w:styleId="0190C4A18F6849F0AA90DAF9B6BD5DD4">
-    <w:name w:val="0190C4A18F6849F0AA90DAF9B6BD5DD4"/>
-    <w:rsid w:val="00231758"/>
-  </w:style>
-  <w:style w:type="paragraph" w:customStyle="1" w:styleId="9AC82D0F6BB942E4ACE53674C9E39AFA">
-    <w:name w:val="9AC82D0F6BB942E4ACE53674C9E39AFA"/>
-    <w:rsid w:val="00231758"/>
-  </w:style>
-  <w:style w:type="paragraph" w:customStyle="1" w:styleId="12630D8D6B984A659A5C7BA27347C5CF">
-    <w:name w:val="12630D8D6B984A659A5C7BA27347C5CF"/>
-    <w:rsid w:val="00231758"/>
-  </w:style>
-  <w:style w:type="paragraph" w:customStyle="1" w:styleId="D4A7AF8BDA9748079BA8509222AF6071">
-    <w:name w:val="D4A7AF8BDA9748079BA8509222AF6071"/>
-    <w:rsid w:val="00231758"/>
-  </w:style>
-  <w:style w:type="paragraph" w:customStyle="1" w:styleId="C6B0F3634AE14E9C8EB35348C3082968">
-    <w:name w:val="C6B0F3634AE14E9C8EB35348C3082968"/>
-    <w:rsid w:val="00231758"/>
-  </w:style>
-  <w:style w:type="paragraph" w:customStyle="1" w:styleId="FEE8B276751549C58984DB2E3FA03C3C">
-    <w:name w:val="FEE8B276751549C58984DB2E3FA03C3C"/>
-    <w:rsid w:val="00231758"/>
-  </w:style>
-  <w:style w:type="paragraph" w:customStyle="1" w:styleId="D3F732D74FD04DBDA6095F8BB4C6A6D7">
-    <w:name w:val="D3F732D74FD04DBDA6095F8BB4C6A6D7"/>
-    <w:rsid w:val="00231758"/>
-  </w:style>
-  <w:style w:type="paragraph" w:customStyle="1" w:styleId="E8254A41E7204F3BA99E6CEFF16C83B9">
-    <w:name w:val="E8254A41E7204F3BA99E6CEFF16C83B9"/>
-    <w:rsid w:val="00231758"/>
-  </w:style>
-  <w:style w:type="paragraph" w:customStyle="1" w:styleId="B3420CA2C8284C45AD1F279772B3A1AA">
-    <w:name w:val="B3420CA2C8284C45AD1F279772B3A1AA"/>
-    <w:rsid w:val="00231758"/>
-  </w:style>
-  <w:style w:type="paragraph" w:customStyle="1" w:styleId="6BBDB9429DF144F5AD776AE9039DA28A">
-    <w:name w:val="6BBDB9429DF144F5AD776AE9039DA28A"/>
-    <w:rsid w:val="00231758"/>
-  </w:style>
-  <w:style w:type="paragraph" w:customStyle="1" w:styleId="3CA21A38FF654AC996884092857E00F3">
-    <w:name w:val="3CA21A38FF654AC996884092857E00F3"/>
-    <w:rsid w:val="00231758"/>
-  </w:style>
-  <w:style w:type="paragraph" w:customStyle="1" w:styleId="623DAFE71E134C46837F54CFE78E86A0">
-    <w:name w:val="623DAFE71E134C46837F54CFE78E86A0"/>
-    <w:rsid w:val="00231758"/>
-  </w:style>
-  <w:style w:type="paragraph" w:customStyle="1" w:styleId="0A8B4953E7C84C7E8418B96ED4E1A4F0">
-    <w:name w:val="0A8B4953E7C84C7E8418B96ED4E1A4F0"/>
-    <w:rsid w:val="00231758"/>
-  </w:style>
-  <w:style w:type="paragraph" w:customStyle="1" w:styleId="A10DBF6F7BCB4E60AD89D95488E4418D">
-    <w:name w:val="A10DBF6F7BCB4E60AD89D95488E4418D"/>
-    <w:rsid w:val="00231758"/>
-  </w:style>
-  <w:style w:type="paragraph" w:customStyle="1" w:styleId="DB3CEA4236E3416C9F87CB161FBB78F3">
-    <w:name w:val="DB3CEA4236E3416C9F87CB161FBB78F3"/>
-    <w:rsid w:val="00231758"/>
-  </w:style>
-  <w:style w:type="paragraph" w:customStyle="1" w:styleId="ED883765934845B0A0A1EFB8C50E093D">
-    <w:name w:val="ED883765934845B0A0A1EFB8C50E093D"/>
-    <w:rsid w:val="00231758"/>
-  </w:style>
-  <w:style w:type="paragraph" w:customStyle="1" w:styleId="9CD7F419BAFB498A95A19DF8DC7FDCC4">
-    <w:name w:val="9CD7F419BAFB498A95A19DF8DC7FDCC4"/>
-    <w:rsid w:val="00231758"/>
-  </w:style>
-  <w:style w:type="paragraph" w:customStyle="1" w:styleId="7F6E535260AD4BF790512BC69A42CF7D">
-    <w:name w:val="7F6E535260AD4BF790512BC69A42CF7D"/>
-    <w:rsid w:val="00231758"/>
-  </w:style>
-  <w:style w:type="paragraph" w:customStyle="1" w:styleId="860C3975C3D54DEBBA1A80BD0390A10B">
-    <w:name w:val="860C3975C3D54DEBBA1A80BD0390A10B"/>
-    <w:rsid w:val="00231758"/>
-  </w:style>
-  <w:style w:type="paragraph" w:customStyle="1" w:styleId="69BED81B5A484D1FA3A04F73CA4BC50A">
-    <w:name w:val="69BED81B5A484D1FA3A04F73CA4BC50A"/>
-    <w:rsid w:val="00231758"/>
-  </w:style>
-  <w:style w:type="paragraph" w:customStyle="1" w:styleId="2E02B2B75B904592B7201ABEF1A55221">
-    <w:name w:val="2E02B2B75B904592B7201ABEF1A55221"/>
-    <w:rsid w:val="00231758"/>
-  </w:style>
-  <w:style w:type="paragraph" w:customStyle="1" w:styleId="A1E037D56E2C4EBBAFBAB51C42EA0F85">
-    <w:name w:val="A1E037D56E2C4EBBAFBAB51C42EA0F85"/>
-    <w:rsid w:val="00231758"/>
-  </w:style>
-  <w:style w:type="paragraph" w:customStyle="1" w:styleId="EAB1138908584C47A76B6BC884B1153B">
-    <w:name w:val="EAB1138908584C47A76B6BC884B1153B"/>
-    <w:rsid w:val="00231758"/>
-  </w:style>
-  <w:style w:type="paragraph" w:customStyle="1" w:styleId="107D4A7F343B432C80D5563ED98CB454">
-    <w:name w:val="107D4A7F343B432C80D5563ED98CB454"/>
-    <w:rsid w:val="00231758"/>
-  </w:style>
-  <w:style w:type="paragraph" w:customStyle="1" w:styleId="702B9DF2E56E4989967C6A15DC71D653">
-    <w:name w:val="702B9DF2E56E4989967C6A15DC71D653"/>
-    <w:rsid w:val="00231758"/>
-  </w:style>
-  <w:style w:type="paragraph" w:customStyle="1" w:styleId="1D8F92C855A94102AE4635F709FEE9D2">
-    <w:name w:val="1D8F92C855A94102AE4635F709FEE9D2"/>
-    <w:rsid w:val="00231758"/>
-  </w:style>
-  <w:style w:type="paragraph" w:customStyle="1" w:styleId="13E78E645A624501A9DC823C7298F5FF">
-    <w:name w:val="13E78E645A624501A9DC823C7298F5FF"/>
-    <w:rsid w:val="00231758"/>
-  </w:style>
-  <w:style w:type="paragraph" w:customStyle="1" w:styleId="5B32E33724B6491E8C20370791B8BF23">
-    <w:name w:val="5B32E33724B6491E8C20370791B8BF23"/>
-    <w:rsid w:val="00231758"/>
-  </w:style>
-  <w:style w:type="paragraph" w:customStyle="1" w:styleId="A57F250BB0DF45D0AA1938CEC2213CED">
-    <w:name w:val="A57F250BB0DF45D0AA1938CEC2213CED"/>
-    <w:rsid w:val="00231758"/>
-  </w:style>
-  <w:style w:type="paragraph" w:customStyle="1" w:styleId="D6BAFAA50EB24FF3BE315F59FE4A0A3E">
-    <w:name w:val="D6BAFAA50EB24FF3BE315F59FE4A0A3E"/>
     <w:rsid w:val="00231758"/>
   </w:style>
 </w:styles>
@@ -5392,6 +5095,23 @@
 </file>
 
 <file path=customXml/item1.xml><?xml version="1.0" encoding="utf-8"?>
+<?mso-contentType ?>
+<FormTemplates xmlns="http://schemas.microsoft.com/sharepoint/v3/contenttype/forms">
+  <Display>DocumentLibraryForm</Display>
+  <Edit>DocumentLibraryForm</Edit>
+  <New>DocumentLibraryForm</New>
+</FormTemplates>
+</file>
+
+<file path=customXml/item2.xml><?xml version="1.0" encoding="utf-8"?>
+<p:properties xmlns:p="http://schemas.microsoft.com/office/2006/metadata/properties" xmlns:xsi="http://www.w3.org/2001/XMLSchema-instance" xmlns:pc="http://schemas.microsoft.com/office/infopath/2007/PartnerControls">
+  <documentManagement>
+    <MediaServiceKeyPoints xmlns="71af3243-3dd4-4a8d-8c0d-dd76da1f02a5" xsi:nil="true"/>
+  </documentManagement>
+</p:properties>
+</file>
+
+<file path=customXml/item3.xml><?xml version="1.0" encoding="utf-8"?>
 <ct:contentTypeSchema xmlns:ct="http://schemas.microsoft.com/office/2006/metadata/contentType" xmlns:ma="http://schemas.microsoft.com/office/2006/metadata/properties/metaAttributes" ct:_="" ma:_="" ma:contentTypeName="Document" ma:contentTypeID="0x01010079F111ED35F8CC479449609E8A0923A6" ma:contentTypeVersion="11" ma:contentTypeDescription="Create a new document." ma:contentTypeScope="" ma:versionID="9677210f24a1be23c92c90fd886aa0aa">
   <xsd:schema xmlns:xsd="http://www.w3.org/2001/XMLSchema" xmlns:xs="http://www.w3.org/2001/XMLSchema" xmlns:p="http://schemas.microsoft.com/office/2006/metadata/properties" xmlns:ns2="71af3243-3dd4-4a8d-8c0d-dd76da1f02a5" xmlns:ns3="16c05727-aa75-4e4a-9b5f-8a80a1165891" targetNamespace="http://schemas.microsoft.com/office/2006/metadata/properties" ma:root="true" ma:fieldsID="60e05723c5c1908df1a1a4ebf11d344e" ns2:_="" ns3:_="">
     <xsd:import namespace="71af3243-3dd4-4a8d-8c0d-dd76da1f02a5"/>
@@ -5602,24 +5322,25 @@
 </ct:contentTypeSchema>
 </file>
 
-<file path=customXml/item2.xml><?xml version="1.0" encoding="utf-8"?>
-<p:properties xmlns:p="http://schemas.microsoft.com/office/2006/metadata/properties" xmlns:xsi="http://www.w3.org/2001/XMLSchema-instance" xmlns:pc="http://schemas.microsoft.com/office/infopath/2007/PartnerControls">
-  <documentManagement>
-    <MediaServiceKeyPoints xmlns="71af3243-3dd4-4a8d-8c0d-dd76da1f02a5" xsi:nil="true"/>
-  </documentManagement>
-</p:properties>
+<file path=customXml/itemProps1.xml><?xml version="1.0" encoding="utf-8"?>
+<ds:datastoreItem xmlns:ds="http://schemas.openxmlformats.org/officeDocument/2006/customXml" ds:itemID="{66D7475A-179D-4E02-B9BF-E05F40EC9068}">
+  <ds:schemaRefs>
+    <ds:schemaRef ds:uri="http://schemas.microsoft.com/sharepoint/v3/contenttype/forms"/>
+  </ds:schemaRefs>
+</ds:datastoreItem>
 </file>
 
-<file path=customXml/item3.xml><?xml version="1.0" encoding="utf-8"?>
-<?mso-contentType ?>
-<FormTemplates xmlns="http://schemas.microsoft.com/sharepoint/v3/contenttype/forms">
-  <Display>DocumentLibraryForm</Display>
-  <Edit>DocumentLibraryForm</Edit>
-  <New>DocumentLibraryForm</New>
-</FormTemplates>
+<file path=customXml/itemProps2.xml><?xml version="1.0" encoding="utf-8"?>
+<ds:datastoreItem xmlns:ds="http://schemas.openxmlformats.org/officeDocument/2006/customXml" ds:itemID="{B0393007-A2D3-4AA4-9798-C45F30E18E45}">
+  <ds:schemaRefs>
+    <ds:schemaRef ds:uri="http://schemas.microsoft.com/office/2006/metadata/properties"/>
+    <ds:schemaRef ds:uri="http://schemas.microsoft.com/office/infopath/2007/PartnerControls"/>
+    <ds:schemaRef ds:uri="71af3243-3dd4-4a8d-8c0d-dd76da1f02a5"/>
+  </ds:schemaRefs>
+</ds:datastoreItem>
 </file>
 
-<file path=customXml/itemProps1.xml><?xml version="1.0" encoding="utf-8"?>
+<file path=customXml/itemProps3.xml><?xml version="1.0" encoding="utf-8"?>
 <ds:datastoreItem xmlns:ds="http://schemas.openxmlformats.org/officeDocument/2006/customXml" ds:itemID="{4CDBBBBD-B116-4CEC-8A3D-0AE9DFB08206}">
   <ds:schemaRefs>
     <ds:schemaRef ds:uri="http://schemas.microsoft.com/office/2006/metadata/contentType"/>
@@ -5636,22 +5357,4 @@
     <ds:schemaRef ds:uri="http://schemas.microsoft.com/internal/obd"/>
   </ds:schemaRefs>
 </ds:datastoreItem>
-</file>
-
-<file path=customXml/itemProps2.xml><?xml version="1.0" encoding="utf-8"?>
-<ds:datastoreItem xmlns:ds="http://schemas.openxmlformats.org/officeDocument/2006/customXml" ds:itemID="{B0393007-A2D3-4AA4-9798-C45F30E18E45}">
-  <ds:schemaRefs>
-    <ds:schemaRef ds:uri="http://schemas.microsoft.com/office/2006/metadata/properties"/>
-    <ds:schemaRef ds:uri="http://schemas.microsoft.com/office/infopath/2007/PartnerControls"/>
-    <ds:schemaRef ds:uri="71af3243-3dd4-4a8d-8c0d-dd76da1f02a5"/>
-  </ds:schemaRefs>
-</ds:datastoreItem>
-</file>
-
-<file path=customXml/itemProps3.xml><?xml version="1.0" encoding="utf-8"?>
-<ds:datastoreItem xmlns:ds="http://schemas.openxmlformats.org/officeDocument/2006/customXml" ds:itemID="{66D7475A-179D-4E02-B9BF-E05F40EC9068}">
-  <ds:schemaRefs>
-    <ds:schemaRef ds:uri="http://schemas.microsoft.com/sharepoint/v3/contenttype/forms"/>
-  </ds:schemaRefs>
-</ds:datastoreItem>
 </file>
</xml_diff>

<commit_message>
files: Updated email on resume documents
</commit_message>
<xml_diff>
--- a/files/Max-Rodriguez.docx
+++ b/files/Max-Rodriguez.docx
@@ -626,7 +626,10 @@
               <w:pStyle w:val="Contact2"/>
             </w:pPr>
             <w:r>
-              <w:t>maxrcoppola@gmail.com</w:t>
+              <w:t>max</w:t>
+            </w:r>
+            <w:r>
+              <w:t>@max-rodriguez.com</w:t>
             </w:r>
           </w:p>
         </w:tc>
@@ -4198,6 +4201,7 @@
     <w:rsidRoot w:val="00231758"/>
     <w:rsid w:val="00231758"/>
     <w:rsid w:val="00365D23"/>
+    <w:rsid w:val="00892C29"/>
     <w:rsid w:val="008D4CF7"/>
     <w:rsid w:val="00A27029"/>
   </w:rsids>
@@ -5095,23 +5099,6 @@
 </file>
 
 <file path=customXml/item1.xml><?xml version="1.0" encoding="utf-8"?>
-<?mso-contentType ?>
-<FormTemplates xmlns="http://schemas.microsoft.com/sharepoint/v3/contenttype/forms">
-  <Display>DocumentLibraryForm</Display>
-  <Edit>DocumentLibraryForm</Edit>
-  <New>DocumentLibraryForm</New>
-</FormTemplates>
-</file>
-
-<file path=customXml/item2.xml><?xml version="1.0" encoding="utf-8"?>
-<p:properties xmlns:p="http://schemas.microsoft.com/office/2006/metadata/properties" xmlns:xsi="http://www.w3.org/2001/XMLSchema-instance" xmlns:pc="http://schemas.microsoft.com/office/infopath/2007/PartnerControls">
-  <documentManagement>
-    <MediaServiceKeyPoints xmlns="71af3243-3dd4-4a8d-8c0d-dd76da1f02a5" xsi:nil="true"/>
-  </documentManagement>
-</p:properties>
-</file>
-
-<file path=customXml/item3.xml><?xml version="1.0" encoding="utf-8"?>
 <ct:contentTypeSchema xmlns:ct="http://schemas.microsoft.com/office/2006/metadata/contentType" xmlns:ma="http://schemas.microsoft.com/office/2006/metadata/properties/metaAttributes" ct:_="" ma:_="" ma:contentTypeName="Document" ma:contentTypeID="0x01010079F111ED35F8CC479449609E8A0923A6" ma:contentTypeVersion="11" ma:contentTypeDescription="Create a new document." ma:contentTypeScope="" ma:versionID="9677210f24a1be23c92c90fd886aa0aa">
   <xsd:schema xmlns:xsd="http://www.w3.org/2001/XMLSchema" xmlns:xs="http://www.w3.org/2001/XMLSchema" xmlns:p="http://schemas.microsoft.com/office/2006/metadata/properties" xmlns:ns2="71af3243-3dd4-4a8d-8c0d-dd76da1f02a5" xmlns:ns3="16c05727-aa75-4e4a-9b5f-8a80a1165891" targetNamespace="http://schemas.microsoft.com/office/2006/metadata/properties" ma:root="true" ma:fieldsID="60e05723c5c1908df1a1a4ebf11d344e" ns2:_="" ns3:_="">
     <xsd:import namespace="71af3243-3dd4-4a8d-8c0d-dd76da1f02a5"/>
@@ -5322,25 +5309,24 @@
 </ct:contentTypeSchema>
 </file>
 
-<file path=customXml/itemProps1.xml><?xml version="1.0" encoding="utf-8"?>
-<ds:datastoreItem xmlns:ds="http://schemas.openxmlformats.org/officeDocument/2006/customXml" ds:itemID="{66D7475A-179D-4E02-B9BF-E05F40EC9068}">
-  <ds:schemaRefs>
-    <ds:schemaRef ds:uri="http://schemas.microsoft.com/sharepoint/v3/contenttype/forms"/>
-  </ds:schemaRefs>
-</ds:datastoreItem>
+<file path=customXml/item2.xml><?xml version="1.0" encoding="utf-8"?>
+<p:properties xmlns:p="http://schemas.microsoft.com/office/2006/metadata/properties" xmlns:xsi="http://www.w3.org/2001/XMLSchema-instance" xmlns:pc="http://schemas.microsoft.com/office/infopath/2007/PartnerControls">
+  <documentManagement>
+    <MediaServiceKeyPoints xmlns="71af3243-3dd4-4a8d-8c0d-dd76da1f02a5" xsi:nil="true"/>
+  </documentManagement>
+</p:properties>
 </file>
 
-<file path=customXml/itemProps2.xml><?xml version="1.0" encoding="utf-8"?>
-<ds:datastoreItem xmlns:ds="http://schemas.openxmlformats.org/officeDocument/2006/customXml" ds:itemID="{B0393007-A2D3-4AA4-9798-C45F30E18E45}">
-  <ds:schemaRefs>
-    <ds:schemaRef ds:uri="http://schemas.microsoft.com/office/2006/metadata/properties"/>
-    <ds:schemaRef ds:uri="http://schemas.microsoft.com/office/infopath/2007/PartnerControls"/>
-    <ds:schemaRef ds:uri="71af3243-3dd4-4a8d-8c0d-dd76da1f02a5"/>
-  </ds:schemaRefs>
-</ds:datastoreItem>
+<file path=customXml/item3.xml><?xml version="1.0" encoding="utf-8"?>
+<?mso-contentType ?>
+<FormTemplates xmlns="http://schemas.microsoft.com/sharepoint/v3/contenttype/forms">
+  <Display>DocumentLibraryForm</Display>
+  <Edit>DocumentLibraryForm</Edit>
+  <New>DocumentLibraryForm</New>
+</FormTemplates>
 </file>
 
-<file path=customXml/itemProps3.xml><?xml version="1.0" encoding="utf-8"?>
+<file path=customXml/itemProps1.xml><?xml version="1.0" encoding="utf-8"?>
 <ds:datastoreItem xmlns:ds="http://schemas.openxmlformats.org/officeDocument/2006/customXml" ds:itemID="{4CDBBBBD-B116-4CEC-8A3D-0AE9DFB08206}">
   <ds:schemaRefs>
     <ds:schemaRef ds:uri="http://schemas.microsoft.com/office/2006/metadata/contentType"/>
@@ -5357,4 +5343,22 @@
     <ds:schemaRef ds:uri="http://schemas.microsoft.com/internal/obd"/>
   </ds:schemaRefs>
 </ds:datastoreItem>
+</file>
+
+<file path=customXml/itemProps2.xml><?xml version="1.0" encoding="utf-8"?>
+<ds:datastoreItem xmlns:ds="http://schemas.openxmlformats.org/officeDocument/2006/customXml" ds:itemID="{B0393007-A2D3-4AA4-9798-C45F30E18E45}">
+  <ds:schemaRefs>
+    <ds:schemaRef ds:uri="http://schemas.microsoft.com/office/2006/metadata/properties"/>
+    <ds:schemaRef ds:uri="http://schemas.microsoft.com/office/infopath/2007/PartnerControls"/>
+    <ds:schemaRef ds:uri="71af3243-3dd4-4a8d-8c0d-dd76da1f02a5"/>
+  </ds:schemaRefs>
+</ds:datastoreItem>
+</file>
+
+<file path=customXml/itemProps3.xml><?xml version="1.0" encoding="utf-8"?>
+<ds:datastoreItem xmlns:ds="http://schemas.openxmlformats.org/officeDocument/2006/customXml" ds:itemID="{66D7475A-179D-4E02-B9BF-E05F40EC9068}">
+  <ds:schemaRefs>
+    <ds:schemaRef ds:uri="http://schemas.microsoft.com/sharepoint/v3/contenttype/forms"/>
+  </ds:schemaRefs>
+</ds:datastoreItem>
 </file>
</xml_diff>